<commit_message>
Add Student 3 to documents
</commit_message>
<xml_diff>
--- a/reports/Group/00 - Identification Form.docx
+++ b/reports/Group/00 - Identification Form.docx
@@ -1437,7 +1437,6 @@
             <w:placeholder>
               <w:docPart w:val="F3B073C01B5E457BA242F3CFEED75BE3"/>
             </w:placeholder>
-            <w:showingPlcHdr/>
           </w:sdtPr>
           <w:sdtEndPr/>
           <w:sdtContent>
@@ -1459,15 +1458,33 @@
                 </w:pPr>
                 <w:r>
                   <w:rPr>
-                    <w:rStyle w:val="Textodelmarcadordeposicin"/>
+                    <w:rFonts w:asciiTheme="majorHAnsi" w:eastAsia="Calibri" w:hAnsiTheme="majorHAnsi" w:cstheme="majorHAnsi"/>
                     <w:i/>
                     <w:iCs/>
                     <w:sz w:val="22"/>
                     <w:szCs w:val="22"/>
-                    <w:shd w:val="clear" w:color="auto" w:fill="FFF2CC" w:themeFill="accent4" w:themeFillTint="33"/>
-                    <w:lang w:val="es-ES"/>
                   </w:rPr>
-                  <w:t>Your institutional email</w:t>
+                  <w:t>j</w:t>
+                </w:r>
+                <w:r>
+                  <w:rPr>
+                    <w:rFonts w:asciiTheme="majorHAnsi" w:eastAsia="Calibri" w:hAnsiTheme="majorHAnsi" w:cstheme="majorHAnsi"/>
+                    <w:i/>
+                    <w:iCs/>
+                    <w:sz w:val="22"/>
+                    <w:szCs w:val="22"/>
+                  </w:rPr>
+                  <w:t>osmorgue3@alum.us.</w:t>
+                </w:r>
+                <w:r>
+                  <w:rPr>
+                    <w:rFonts w:asciiTheme="majorHAnsi" w:eastAsia="Calibri" w:hAnsiTheme="majorHAnsi" w:cstheme="majorHAnsi"/>
+                    <w:i/>
+                    <w:iCs/>
+                    <w:sz w:val="22"/>
+                    <w:szCs w:val="22"/>
+                  </w:rPr>
+                  <w:t>es</w:t>
                 </w:r>
               </w:p>
             </w:tc>
@@ -1610,7 +1627,6 @@
             <w:placeholder>
               <w:docPart w:val="CD2BC451BDF8405EBE3ACC7EDD7D3E98"/>
             </w:placeholder>
-            <w:showingPlcHdr/>
           </w:sdtPr>
           <w:sdtEndPr/>
           <w:sdtContent>
@@ -1632,15 +1648,13 @@
                 </w:pPr>
                 <w:r>
                   <w:rPr>
-                    <w:rStyle w:val="Textodelmarcadordeposicin"/>
+                    <w:rFonts w:asciiTheme="majorHAnsi" w:eastAsia="Calibri" w:hAnsiTheme="majorHAnsi" w:cstheme="majorHAnsi"/>
                     <w:i/>
                     <w:iCs/>
                     <w:sz w:val="22"/>
                     <w:szCs w:val="22"/>
-                    <w:shd w:val="clear" w:color="auto" w:fill="FFF2CC" w:themeFill="accent4" w:themeFillTint="33"/>
-                    <w:lang w:val="es-ES"/>
                   </w:rPr>
-                  <w:t>Your UVUS</w:t>
+                  <w:t>josmorgue3</w:t>
                 </w:r>
               </w:p>
             </w:tc>
@@ -1783,7 +1797,6 @@
             <w:placeholder>
               <w:docPart w:val="6EC4D74791DA4F97949C707E193398CF"/>
             </w:placeholder>
-            <w:showingPlcHdr/>
           </w:sdtPr>
           <w:sdtEndPr/>
           <w:sdtContent>
@@ -1805,15 +1818,13 @@
                 </w:pPr>
                 <w:r>
                   <w:rPr>
-                    <w:rStyle w:val="Textodelmarcadordeposicin"/>
+                    <w:rFonts w:asciiTheme="majorHAnsi" w:eastAsia="Calibri" w:hAnsiTheme="majorHAnsi" w:cstheme="majorHAnsi"/>
                     <w:i/>
                     <w:iCs/>
                     <w:sz w:val="22"/>
                     <w:szCs w:val="22"/>
-                    <w:shd w:val="clear" w:color="auto" w:fill="FFF2CC" w:themeFill="accent4" w:themeFillTint="33"/>
-                    <w:lang w:val="es-ES"/>
                   </w:rPr>
-                  <w:t>Surname, Name</w:t>
+                  <w:t>Moreno Guerrero, José Manuel</w:t>
                 </w:r>
               </w:p>
             </w:tc>
@@ -1977,40 +1988,75 @@
             <w:placeholder>
               <w:docPart w:val="6B5FFBB2718245888FF8C980710E55F7"/>
             </w:placeholder>
-            <w:showingPlcHdr/>
           </w:sdtPr>
           <w:sdtEndPr/>
           <w:sdtContent>
-            <w:tc>
-              <w:tcPr>
-                <w:tcW w:w="3237" w:type="dxa"/>
-              </w:tcPr>
-              <w:p>
-                <w:pPr>
-                  <w:spacing w:before="0" w:after="0" w:line="240" w:lineRule="atLeast"/>
-                  <w:rPr>
-                    <w:rFonts w:asciiTheme="majorHAnsi" w:eastAsia="Calibri" w:hAnsiTheme="majorHAnsi" w:cstheme="majorHAnsi"/>
-                    <w:i/>
-                    <w:iCs/>
-                    <w:sz w:val="22"/>
-                    <w:szCs w:val="22"/>
-                    <w:lang w:val="es-ES"/>
-                  </w:rPr>
-                </w:pPr>
-                <w:r>
-                  <w:rPr>
-                    <w:rStyle w:val="Textodelmarcadordeposicin"/>
-                    <w:i/>
-                    <w:iCs/>
-                    <w:sz w:val="22"/>
-                    <w:szCs w:val="22"/>
-                    <w:shd w:val="clear" w:color="auto" w:fill="FFF2CC" w:themeFill="accent4" w:themeFillTint="33"/>
-                    <w:lang w:val="es-ES"/>
-                  </w:rPr>
-                  <w:t>Roles</w:t>
-                </w:r>
-              </w:p>
-            </w:tc>
+            <w:sdt>
+              <w:sdtPr>
+                <w:rPr>
+                  <w:rFonts w:asciiTheme="majorHAnsi" w:eastAsia="Calibri" w:hAnsiTheme="majorHAnsi" w:cstheme="majorHAnsi"/>
+                  <w:i/>
+                  <w:iCs/>
+                  <w:sz w:val="22"/>
+                  <w:szCs w:val="22"/>
+                </w:rPr>
+                <w:id w:val="-811638793"/>
+                <w:placeholder>
+                  <w:docPart w:val="168EBC13044C442E9CB42975F244031C"/>
+                </w:placeholder>
+              </w:sdtPr>
+              <w:sdtEndPr/>
+              <w:sdtContent>
+                <w:tc>
+                  <w:tcPr>
+                    <w:tcW w:w="3237" w:type="dxa"/>
+                  </w:tcPr>
+                  <w:p>
+                    <w:pPr>
+                      <w:spacing w:before="0" w:after="0" w:line="240" w:lineRule="atLeast"/>
+                      <w:rPr>
+                        <w:rFonts w:asciiTheme="majorHAnsi" w:eastAsia="Calibri" w:hAnsiTheme="majorHAnsi" w:cstheme="majorHAnsi"/>
+                        <w:i/>
+                        <w:iCs/>
+                        <w:sz w:val="22"/>
+                        <w:szCs w:val="22"/>
+                        <w:lang w:val="es-ES"/>
+                      </w:rPr>
+                    </w:pPr>
+                    <w:r>
+                      <w:rPr>
+                        <w:rFonts w:asciiTheme="majorHAnsi" w:eastAsia="Calibri" w:hAnsiTheme="majorHAnsi" w:cstheme="majorHAnsi"/>
+                        <w:i/>
+                        <w:iCs/>
+                        <w:sz w:val="22"/>
+                        <w:szCs w:val="22"/>
+                      </w:rPr>
+                      <w:t>Analyst, Developer, Tester, Oper</w:t>
+                    </w:r>
+                    <w:r>
+                      <w:rPr>
+                        <w:rFonts w:asciiTheme="majorHAnsi" w:eastAsia="Calibri" w:hAnsiTheme="majorHAnsi" w:cstheme="majorHAnsi"/>
+                        <w:i/>
+                        <w:iCs/>
+                        <w:sz w:val="22"/>
+                        <w:szCs w:val="22"/>
+                      </w:rPr>
+                      <w:t>a</w:t>
+                    </w:r>
+                    <w:r>
+                      <w:rPr>
+                        <w:rFonts w:asciiTheme="majorHAnsi" w:eastAsia="Calibri" w:hAnsiTheme="majorHAnsi" w:cstheme="majorHAnsi"/>
+                        <w:i/>
+                        <w:iCs/>
+                        <w:sz w:val="22"/>
+                        <w:szCs w:val="22"/>
+                      </w:rPr>
+                      <w:t>tor</w:t>
+                    </w:r>
+                  </w:p>
+                </w:tc>
+              </w:sdtContent>
+            </w:sdt>
           </w:sdtContent>
         </w:sdt>
         <w:tc>
@@ -5375,6 +5421,37 @@
         </w:p>
       </w:docPartBody>
     </w:docPart>
+    <w:docPart>
+      <w:docPartPr>
+        <w:name w:val="168EBC13044C442E9CB42975F244031C"/>
+        <w:category>
+          <w:name w:val="General"/>
+          <w:gallery w:val="placeholder"/>
+        </w:category>
+        <w:types>
+          <w:type w:val="bbPlcHdr"/>
+        </w:types>
+        <w:behaviors>
+          <w:behavior w:val="content"/>
+        </w:behaviors>
+        <w:guid w:val="{620793F0-BA21-421A-B974-198D056CCDC7}"/>
+      </w:docPartPr>
+      <w:docPartBody>
+        <w:p>
+          <w:pPr>
+            <w:pStyle w:val="168EBC13044C442E9CB42975F244031C"/>
+          </w:pPr>
+          <w:r>
+            <w:rPr>
+              <w:rStyle w:val="Textodelmarcadordeposicin"/>
+              <w:i/>
+              <w:iCs/>
+            </w:rPr>
+            <w:t>Roles</w:t>
+          </w:r>
+        </w:p>
+      </w:docPartBody>
+    </w:docPart>
   </w:docParts>
 </w:glossaryDocument>
 </file>
@@ -5430,18 +5507,19 @@
     <w:pitch w:val="variable"/>
     <w:sig w:usb0="E0002EFF" w:usb1="C000785B" w:usb2="00000009" w:usb3="00000000" w:csb0="000001FF" w:csb1="00000000"/>
   </w:font>
-  <w:font w:name="游ゴシック Light">
+  <w:font w:name="Yu Gothic Light">
+    <w:altName w:val="游ゴシック Light"/>
     <w:panose1 w:val="020B0300000000000000"/>
     <w:charset w:val="80"/>
-    <w:family w:val="modern"/>
+    <w:family w:val="swiss"/>
     <w:pitch w:val="variable"/>
     <w:sig w:usb0="E00002FF" w:usb1="2AC7FDFF" w:usb2="00000016" w:usb3="00000000" w:csb0="0002009F" w:csb1="00000000"/>
   </w:font>
-  <w:font w:name="游ゴシック">
-    <w:altName w:val="Yu Gothic"/>
+  <w:font w:name="Yu Gothic">
+    <w:altName w:val="游ゴシック"/>
     <w:panose1 w:val="020B0400000000000000"/>
     <w:charset w:val="80"/>
-    <w:family w:val="modern"/>
+    <w:family w:val="swiss"/>
     <w:pitch w:val="variable"/>
     <w:sig w:usb0="E00002FF" w:usb1="2AC7FDFF" w:usb2="00000016" w:usb3="00000000" w:csb0="0002009F" w:csb1="00000000"/>
   </w:font>
@@ -5451,12 +5529,12 @@
     <w:pitch w:val="variable"/>
     <w:sig w:usb0="20000287" w:usb1="00000003" w:usb2="00000000" w:usb3="00000000" w:csb0="0000019F" w:csb1="00000000"/>
   </w:font>
-  <w:font w:name="游明朝">
-    <w:panose1 w:val="00000000000000000000"/>
+  <w:font w:name="Yu Mincho">
+    <w:altName w:val="游明朝"/>
     <w:charset w:val="80"/>
     <w:family w:val="roman"/>
-    <w:notTrueType/>
-    <w:pitch w:val="default"/>
+    <w:pitch w:val="variable"/>
+    <w:sig w:usb0="800002E7" w:usb1="2AC7FCFF" w:usb2="00000012" w:usb3="00000000" w:csb0="0002009F" w:csb1="00000000"/>
   </w:font>
   <w:font w:name="Aptos Display">
     <w:charset w:val="00"/>
@@ -5490,11 +5568,13 @@
     <w:rsid w:val="00210A8A"/>
     <w:rsid w:val="00212213"/>
     <w:rsid w:val="00213D82"/>
+    <w:rsid w:val="00294E6A"/>
     <w:rsid w:val="00314F21"/>
     <w:rsid w:val="004C28F8"/>
     <w:rsid w:val="004E5FFD"/>
     <w:rsid w:val="00620AAC"/>
     <w:rsid w:val="00743CC5"/>
+    <w:rsid w:val="0077439C"/>
     <w:rsid w:val="007D11E9"/>
     <w:rsid w:val="007D1597"/>
     <w:rsid w:val="007D7582"/>
@@ -5504,6 +5584,7 @@
     <w:rsid w:val="009677E8"/>
     <w:rsid w:val="00976D04"/>
     <w:rsid w:val="0098088C"/>
+    <w:rsid w:val="00AA3585"/>
     <w:rsid w:val="00AB68CA"/>
     <w:rsid w:val="00B15BBC"/>
     <w:rsid w:val="00B847D5"/>
@@ -5971,7 +6052,7 @@
     <w:basedOn w:val="Fuentedeprrafopredeter"/>
     <w:uiPriority w:val="99"/>
     <w:semiHidden/>
-    <w:rsid w:val="004E5FFD"/>
+    <w:rsid w:val="00AA3585"/>
     <w:rPr>
       <w:color w:val="808080"/>
     </w:rPr>
@@ -6265,6 +6346,13 @@
     <w:rsid w:val="004E5FFD"/>
     <w:rPr>
       <w:lang w:val="es-ES" w:eastAsia="ja-JP"/>
+    </w:rPr>
+  </w:style>
+  <w:style w:type="paragraph" w:customStyle="1" w:styleId="168EBC13044C442E9CB42975F244031C">
+    <w:name w:val="168EBC13044C442E9CB42975F244031C"/>
+    <w:rsid w:val="00AA3585"/>
+    <w:rPr>
+      <w:lang w:val="es-ES" w:eastAsia="es-ES"/>
     </w:rPr>
   </w:style>
 </w:styles>

</xml_diff>